<commit_message>
Ajout du sujet + CDC
</commit_message>
<xml_diff>
--- a/ressources/CahierDesCharges.docx
+++ b/ressources/CahierDesCharges.docx
@@ -380,33 +380,7 @@
             <w:szCs w:val="24"/>
             <w:lang w:eastAsia="fr-FR"/>
           </w:rPr>
-          <w:t xml:space="preserve">décrivez votre besoin en </w:t>
-        </w:r>
-        <w:proofErr w:type="gramStart"/>
-        <w:r>
-          <w:rPr>
-            <w:rFonts w:ascii="Open Sans" w:eastAsia="Times New Roman" w:hAnsi="Open Sans" w:cs="Open Sans"/>
-            <w:b/>
-            <w:bCs/>
-            <w:color w:val="1389CE"/>
-            <w:sz w:val="24"/>
-            <w:szCs w:val="24"/>
-            <w:lang w:eastAsia="fr-FR"/>
-          </w:rPr>
-          <w:t>terme</w:t>
-        </w:r>
-        <w:proofErr w:type="gramEnd"/>
-        <w:r>
-          <w:rPr>
-            <w:rFonts w:ascii="Open Sans" w:eastAsia="Times New Roman" w:hAnsi="Open Sans" w:cs="Open Sans"/>
-            <w:b/>
-            <w:bCs/>
-            <w:color w:val="1389CE"/>
-            <w:sz w:val="24"/>
-            <w:szCs w:val="24"/>
-            <w:lang w:eastAsia="fr-FR"/>
-          </w:rPr>
-          <w:t xml:space="preserve"> de fonctionnalités</w:t>
+          <w:t>décrivez votre besoin en terme de fonctionnalités</w:t>
         </w:r>
       </w:hyperlink>
       <w:r>
@@ -571,17 +545,7 @@
           <w:szCs w:val="24"/>
           <w:lang w:eastAsia="fr-FR"/>
         </w:rPr>
-        <w:t xml:space="preserve">Fonction principale : </w:t>
-      </w:r>
-      <w:r>
-        <w:rPr>
-          <w:rFonts w:ascii="Open Sans" w:eastAsia="Times New Roman" w:hAnsi="Open Sans" w:cs="Open Sans"/>
-          <w:color w:val="2C3E50"/>
-          <w:sz w:val="24"/>
-          <w:szCs w:val="24"/>
-          <w:lang w:eastAsia="fr-FR"/>
-        </w:rPr>
-        <w:t>Afficher l’ensemble des articles proposés à la location par référence, marque, modèle, ou prix par jour de location.</w:t>
+        <w:t>Fonction principale : Afficher l’ensemble des articles proposés à la location par référence, marque, modèle, ou prix par jour de location.</w:t>
       </w:r>
     </w:p>
     <w:p>
@@ -908,17 +872,7 @@
           <w:szCs w:val="24"/>
           <w:lang w:eastAsia="fr-FR"/>
         </w:rPr>
-        <w:t>Fonction principale :</w:t>
-      </w:r>
-      <w:r>
-        <w:rPr>
-          <w:rFonts w:ascii="Open Sans" w:eastAsia="Times New Roman" w:hAnsi="Open Sans" w:cs="Open Sans"/>
-          <w:color w:val="2C3E50"/>
-          <w:sz w:val="24"/>
-          <w:szCs w:val="24"/>
-          <w:lang w:eastAsia="fr-FR"/>
-        </w:rPr>
-        <w:t xml:space="preserve"> Afficher l’ensemble des locations en cours pour un client donné</w:t>
+        <w:t>Fonction principale : Afficher l’ensemble des locations en cours pour un client donné</w:t>
       </w:r>
     </w:p>
     <w:p>
@@ -941,17 +895,7 @@
           <w:szCs w:val="24"/>
           <w:lang w:eastAsia="fr-FR"/>
         </w:rPr>
-        <w:t>Sous-fonctions </w:t>
-      </w:r>
-      <w:r>
-        <w:rPr>
-          <w:rFonts w:ascii="Open Sans" w:eastAsia="Times New Roman" w:hAnsi="Open Sans" w:cs="Open Sans"/>
-          <w:color w:val="2C3E50"/>
-          <w:sz w:val="24"/>
-          <w:szCs w:val="24"/>
-          <w:lang w:eastAsia="fr-FR"/>
-        </w:rPr>
-        <w:t>: Afficher la liste des locations du client</w:t>
+        <w:t>Sous-fonctions : Afficher la liste des locations du client</w:t>
       </w:r>
     </w:p>
     <w:p>
@@ -1010,17 +954,7 @@
           <w:szCs w:val="24"/>
           <w:lang w:eastAsia="fr-FR"/>
         </w:rPr>
-        <w:t>Fonction principale</w:t>
-      </w:r>
-      <w:r>
-        <w:rPr>
-          <w:rFonts w:ascii="Open Sans" w:eastAsia="Times New Roman" w:hAnsi="Open Sans" w:cs="Open Sans"/>
-          <w:color w:val="2C3E50"/>
-          <w:sz w:val="24"/>
-          <w:szCs w:val="24"/>
-          <w:lang w:eastAsia="fr-FR"/>
-        </w:rPr>
-        <w:t> : A</w:t>
+        <w:t>Fonction principale : A</w:t>
       </w:r>
       <w:r>
         <w:rPr>
@@ -1116,17 +1050,7 @@
           <w:szCs w:val="24"/>
           <w:lang w:eastAsia="fr-FR"/>
         </w:rPr>
-        <w:t>Restituer le matériel de la location</w:t>
-      </w:r>
-      <w:r>
-        <w:rPr>
-          <w:rFonts w:ascii="Open Sans" w:eastAsia="Times New Roman" w:hAnsi="Open Sans" w:cs="Open Sans"/>
-          <w:color w:val="2C3E50"/>
-          <w:sz w:val="24"/>
-          <w:szCs w:val="24"/>
-          <w:lang w:eastAsia="fr-FR"/>
-        </w:rPr>
-        <w:t xml:space="preserve"> </w:t>
+        <w:t xml:space="preserve">Restituer le matériel de la location </w:t>
       </w:r>
     </w:p>
     <w:p>
@@ -2451,6 +2375,7 @@
   <w:style w:type="character" w:default="1" w:styleId="DefaultParagraphFont">
     <w:name w:val="Default Paragraph Font"/>
     <w:uiPriority w:val="1"/>
+    <w:semiHidden/>
     <w:unhideWhenUsed/>
   </w:style>
   <w:style w:type="table" w:default="1" w:styleId="TableNormal">
@@ -2867,7 +2792,7 @@
 </file>
 
 <file path=customXml/itemProps1.xml><?xml version="1.0" encoding="utf-8"?>
-<ds:datastoreItem xmlns:ds="http://schemas.openxmlformats.org/officeDocument/2006/customXml" ds:itemID="{4887E322-CF06-4848-BD40-28A9C0ABA153}">
+<ds:datastoreItem xmlns:ds="http://schemas.openxmlformats.org/officeDocument/2006/customXml" ds:itemID="{9C5F21C3-8D3A-467C-AD40-F969C5843475}">
   <ds:schemaRefs>
     <ds:schemaRef ds:uri="http://schemas.openxmlformats.org/officeDocument/2006/bibliography"/>
   </ds:schemaRefs>

</xml_diff>